<commit_message>
update tinh chon den
</commit_message>
<xml_diff>
--- a/6. LINH WORKSPACE/US-04-Len-phuong-an-cho-den-xu-li-anh.docx
+++ b/6. LINH WORKSPACE/US-04-Len-phuong-an-cho-den-xu-li-anh.docx
@@ -48,6 +48,15 @@
     </w:p>
     <w:p>
       <w:pPr>
+        <w:rPr>
+          <w:rFonts w:ascii="Times New Roman" w:hAnsi="Times New Roman" w:cs="Times New Roman"/>
+          <w:sz w:val="28"/>
+          <w:szCs w:val="28"/>
+        </w:rPr>
+      </w:pPr>
+    </w:p>
+    <w:p>
+      <w:pPr>
         <w:pStyle w:val="ListParagraph"/>
         <w:numPr>
           <w:ilvl w:val="0"/>
@@ -55,12 +64,20 @@
         </w:numPr>
         <w:rPr>
           <w:rFonts w:ascii="Times New Roman" w:hAnsi="Times New Roman" w:cs="Times New Roman"/>
+          <w:sz w:val="28"/>
+          <w:szCs w:val="28"/>
+        </w:rPr>
+      </w:pPr>
+      <w:r>
+        <w:rPr>
+          <w:rFonts w:ascii="Times New Roman" w:hAnsi="Times New Roman" w:cs="Times New Roman"/>
           <w:b/>
           <w:bCs/>
           <w:sz w:val="28"/>
           <w:szCs w:val="28"/>
         </w:rPr>
-      </w:pPr>
+        <w:t>Diện tích cần chiếu sáng</w:t>
+      </w:r>
       <w:r>
         <w:rPr>
           <w:rFonts w:ascii="Times New Roman" w:hAnsi="Times New Roman" w:cs="Times New Roman"/>
@@ -69,676 +86,106 @@
           <w:sz w:val="28"/>
           <w:szCs w:val="28"/>
         </w:rPr>
-        <w:t>Lựa chọn loại đèn</w:t>
+        <w:t xml:space="preserve"> (dự tính)</w:t>
+      </w:r>
+      <w:r>
+        <w:rPr>
+          <w:rFonts w:ascii="Times New Roman" w:hAnsi="Times New Roman" w:cs="Times New Roman"/>
+          <w:sz w:val="28"/>
+          <w:szCs w:val="28"/>
+        </w:rPr>
+        <w:t xml:space="preserve">: </w:t>
+      </w:r>
+      <w:r>
+        <w:rPr>
+          <w:rFonts w:ascii="Times New Roman" w:hAnsi="Times New Roman" w:cs="Times New Roman"/>
+          <w:sz w:val="28"/>
+          <w:szCs w:val="28"/>
+        </w:rPr>
+        <w:t>4</w:t>
+      </w:r>
+      <w:r>
+        <w:rPr>
+          <w:rFonts w:ascii="Times New Roman" w:hAnsi="Times New Roman" w:cs="Times New Roman"/>
+          <w:sz w:val="28"/>
+          <w:szCs w:val="28"/>
+        </w:rPr>
+        <w:t>00mm*</w:t>
+      </w:r>
+      <w:r>
+        <w:rPr>
+          <w:rFonts w:ascii="Times New Roman" w:hAnsi="Times New Roman" w:cs="Times New Roman"/>
+          <w:sz w:val="28"/>
+          <w:szCs w:val="28"/>
+        </w:rPr>
+        <w:t>4</w:t>
+      </w:r>
+      <w:r>
+        <w:rPr>
+          <w:rFonts w:ascii="Times New Roman" w:hAnsi="Times New Roman" w:cs="Times New Roman"/>
+          <w:sz w:val="28"/>
+          <w:szCs w:val="28"/>
+        </w:rPr>
+        <w:t>00mm</w:t>
       </w:r>
     </w:p>
-    <w:tbl>
-      <w:tblPr>
-        <w:tblStyle w:val="TableGrid"/>
-        <w:tblW w:w="8989" w:type="dxa"/>
-        <w:tblInd w:w="360" w:type="dxa"/>
-        <w:tblLook w:val="04A0" w:firstRow="1" w:lastRow="0" w:firstColumn="1" w:lastColumn="0" w:noHBand="0" w:noVBand="1"/>
-      </w:tblPr>
-      <w:tblGrid>
-        <w:gridCol w:w="1705"/>
-        <w:gridCol w:w="2789"/>
-        <w:gridCol w:w="3241"/>
-        <w:gridCol w:w="1254"/>
-      </w:tblGrid>
-      <w:tr>
-        <w:tc>
-          <w:tcPr>
-            <w:tcW w:w="1705" w:type="dxa"/>
-          </w:tcPr>
-          <w:p>
-            <w:pPr>
-              <w:jc w:val="center"/>
-              <w:rPr>
-                <w:rFonts w:ascii="Times New Roman" w:hAnsi="Times New Roman" w:cs="Times New Roman"/>
-                <w:sz w:val="28"/>
-                <w:szCs w:val="28"/>
-              </w:rPr>
-            </w:pPr>
-            <w:r>
-              <w:rPr>
-                <w:rFonts w:ascii="Times New Roman" w:hAnsi="Times New Roman" w:cs="Times New Roman"/>
-                <w:sz w:val="28"/>
-                <w:szCs w:val="28"/>
-              </w:rPr>
-              <w:t>Loại đèn</w:t>
-            </w:r>
-          </w:p>
-        </w:tc>
-        <w:tc>
-          <w:tcPr>
-            <w:tcW w:w="2789" w:type="dxa"/>
-          </w:tcPr>
-          <w:p>
-            <w:pPr>
-              <w:jc w:val="center"/>
-              <w:rPr>
-                <w:rFonts w:ascii="Times New Roman" w:hAnsi="Times New Roman" w:cs="Times New Roman"/>
-                <w:sz w:val="28"/>
-                <w:szCs w:val="28"/>
-              </w:rPr>
-            </w:pPr>
-            <w:r>
-              <w:rPr>
-                <w:rFonts w:ascii="Times New Roman" w:hAnsi="Times New Roman" w:cs="Times New Roman"/>
-                <w:sz w:val="28"/>
-                <w:szCs w:val="28"/>
-              </w:rPr>
-              <w:t>Ưu điểm</w:t>
-            </w:r>
-          </w:p>
-        </w:tc>
-        <w:tc>
-          <w:tcPr>
-            <w:tcW w:w="3241" w:type="dxa"/>
-          </w:tcPr>
-          <w:p>
-            <w:pPr>
-              <w:jc w:val="center"/>
-              <w:rPr>
-                <w:rFonts w:ascii="Times New Roman" w:hAnsi="Times New Roman" w:cs="Times New Roman"/>
-                <w:sz w:val="28"/>
-                <w:szCs w:val="28"/>
-              </w:rPr>
-            </w:pPr>
-            <w:r>
-              <w:rPr>
-                <w:rFonts w:ascii="Times New Roman" w:hAnsi="Times New Roman" w:cs="Times New Roman"/>
-                <w:sz w:val="28"/>
-                <w:szCs w:val="28"/>
-              </w:rPr>
-              <w:t>Nhược điểm</w:t>
-            </w:r>
-          </w:p>
-        </w:tc>
-        <w:tc>
-          <w:tcPr>
-            <w:tcW w:w="1254" w:type="dxa"/>
-          </w:tcPr>
-          <w:p>
-            <w:pPr>
-              <w:jc w:val="center"/>
-              <w:rPr>
-                <w:rFonts w:ascii="Times New Roman" w:hAnsi="Times New Roman" w:cs="Times New Roman"/>
-                <w:sz w:val="28"/>
-                <w:szCs w:val="28"/>
-              </w:rPr>
-            </w:pPr>
-            <w:r>
-              <w:rPr>
-                <w:rFonts w:ascii="Times New Roman" w:hAnsi="Times New Roman" w:cs="Times New Roman"/>
-                <w:sz w:val="28"/>
-                <w:szCs w:val="28"/>
-              </w:rPr>
-              <w:t>Điểm số</w:t>
-            </w:r>
-          </w:p>
-        </w:tc>
-      </w:tr>
-      <w:tr>
-        <w:tc>
-          <w:tcPr>
-            <w:tcW w:w="1705" w:type="dxa"/>
-          </w:tcPr>
-          <w:p>
-            <w:pPr>
-              <w:jc w:val="center"/>
-              <w:rPr>
-                <w:rFonts w:ascii="Times New Roman" w:hAnsi="Times New Roman" w:cs="Times New Roman"/>
-                <w:sz w:val="28"/>
-                <w:szCs w:val="28"/>
-              </w:rPr>
-            </w:pPr>
-            <w:r>
-              <w:rPr>
-                <w:rFonts w:ascii="Times New Roman" w:hAnsi="Times New Roman" w:cs="Times New Roman"/>
-                <w:sz w:val="28"/>
-                <w:szCs w:val="28"/>
-              </w:rPr>
-              <w:t xml:space="preserve">Đèn </w:t>
-            </w:r>
-            <w:r>
-              <w:rPr>
-                <w:rFonts w:ascii="Times New Roman" w:hAnsi="Times New Roman" w:cs="Times New Roman"/>
-                <w:sz w:val="28"/>
-                <w:szCs w:val="28"/>
-              </w:rPr>
-              <w:t>sợi đốt</w:t>
-            </w:r>
-          </w:p>
-        </w:tc>
-        <w:tc>
-          <w:tcPr>
-            <w:tcW w:w="2789" w:type="dxa"/>
-          </w:tcPr>
-          <w:p>
-            <w:pPr>
-              <w:rPr>
-                <w:rFonts w:ascii="Times New Roman" w:hAnsi="Times New Roman" w:cs="Times New Roman"/>
-                <w:sz w:val="28"/>
-                <w:szCs w:val="28"/>
-              </w:rPr>
-            </w:pPr>
-            <w:r>
-              <w:rPr>
-                <w:rFonts w:ascii="Times New Roman" w:hAnsi="Times New Roman" w:cs="Times New Roman"/>
-                <w:sz w:val="28"/>
-                <w:szCs w:val="28"/>
-              </w:rPr>
-              <w:t>-</w:t>
-            </w:r>
-            <w:r>
-              <w:rPr>
-                <w:rFonts w:ascii="Times New Roman" w:hAnsi="Times New Roman" w:cs="Times New Roman"/>
-                <w:sz w:val="28"/>
-                <w:szCs w:val="28"/>
-              </w:rPr>
-              <w:t xml:space="preserve"> </w:t>
-            </w:r>
-            <w:r>
-              <w:rPr>
-                <w:rFonts w:ascii="Times New Roman" w:hAnsi="Times New Roman" w:cs="Times New Roman"/>
-                <w:sz w:val="28"/>
-                <w:szCs w:val="28"/>
-              </w:rPr>
-              <w:t>Chịu được nhiệt độ cao</w:t>
-            </w:r>
-            <w:r>
-              <w:rPr>
-                <w:rFonts w:ascii="Times New Roman" w:hAnsi="Times New Roman" w:cs="Times New Roman"/>
-                <w:sz w:val="28"/>
-                <w:szCs w:val="28"/>
-              </w:rPr>
-              <w:t>.</w:t>
-            </w:r>
-          </w:p>
-          <w:p>
-            <w:pPr>
-              <w:rPr>
-                <w:rFonts w:ascii="Times New Roman" w:hAnsi="Times New Roman" w:cs="Times New Roman"/>
-                <w:sz w:val="28"/>
-                <w:szCs w:val="28"/>
-              </w:rPr>
-            </w:pPr>
-            <w:r>
-              <w:rPr>
-                <w:rFonts w:ascii="Times New Roman" w:hAnsi="Times New Roman" w:cs="Times New Roman"/>
-                <w:sz w:val="28"/>
-                <w:szCs w:val="28"/>
-              </w:rPr>
-              <w:t>-</w:t>
-            </w:r>
-            <w:r>
-              <w:rPr>
-                <w:rFonts w:ascii="Times New Roman" w:hAnsi="Times New Roman" w:cs="Times New Roman"/>
-                <w:sz w:val="28"/>
-                <w:szCs w:val="28"/>
-              </w:rPr>
-              <w:t xml:space="preserve"> </w:t>
-            </w:r>
-            <w:r>
-              <w:rPr>
-                <w:rFonts w:ascii="Times New Roman" w:hAnsi="Times New Roman" w:cs="Times New Roman"/>
-                <w:sz w:val="28"/>
-                <w:szCs w:val="28"/>
-              </w:rPr>
-              <w:t>Phát ra ánh sáng liên tục.</w:t>
-            </w:r>
-          </w:p>
-          <w:p>
-            <w:pPr>
-              <w:rPr>
-                <w:rFonts w:ascii="Times New Roman" w:hAnsi="Times New Roman" w:cs="Times New Roman"/>
-                <w:sz w:val="28"/>
-                <w:szCs w:val="28"/>
-              </w:rPr>
-            </w:pPr>
-            <w:r>
-              <w:rPr>
-                <w:rFonts w:ascii="Times New Roman" w:hAnsi="Times New Roman" w:cs="Times New Roman"/>
-                <w:sz w:val="28"/>
-                <w:szCs w:val="28"/>
-              </w:rPr>
-              <w:t>-</w:t>
-            </w:r>
-            <w:r>
-              <w:rPr>
-                <w:rFonts w:ascii="Times New Roman" w:hAnsi="Times New Roman" w:cs="Times New Roman"/>
-                <w:sz w:val="28"/>
-                <w:szCs w:val="28"/>
-              </w:rPr>
-              <w:t xml:space="preserve"> </w:t>
-            </w:r>
-            <w:r>
-              <w:rPr>
-                <w:rFonts w:ascii="Times New Roman" w:hAnsi="Times New Roman" w:cs="Times New Roman"/>
-                <w:sz w:val="28"/>
-                <w:szCs w:val="28"/>
-              </w:rPr>
-              <w:t>Giá rẻ, chi phí đầu tư thấp.</w:t>
-            </w:r>
-          </w:p>
-        </w:tc>
-        <w:tc>
-          <w:tcPr>
-            <w:tcW w:w="3241" w:type="dxa"/>
-          </w:tcPr>
-          <w:p>
-            <w:pPr>
-              <w:rPr>
-                <w:rFonts w:ascii="Times New Roman" w:hAnsi="Times New Roman" w:cs="Times New Roman"/>
-                <w:sz w:val="28"/>
-                <w:szCs w:val="28"/>
-              </w:rPr>
-            </w:pPr>
-            <w:r>
-              <w:rPr>
-                <w:rFonts w:ascii="Times New Roman" w:hAnsi="Times New Roman" w:cs="Times New Roman"/>
-                <w:sz w:val="28"/>
-                <w:szCs w:val="28"/>
-              </w:rPr>
-              <w:t>- Điện năng tiêu thụ lớn, nhưng hiệu suất phát quang thấp, chỉ 5% điện năng biến thành quang năng.</w:t>
-            </w:r>
-          </w:p>
-          <w:p>
-            <w:pPr>
-              <w:rPr>
-                <w:rFonts w:ascii="Times New Roman" w:hAnsi="Times New Roman" w:cs="Times New Roman"/>
-                <w:sz w:val="28"/>
-                <w:szCs w:val="28"/>
-              </w:rPr>
-            </w:pPr>
-            <w:r>
-              <w:rPr>
-                <w:rFonts w:ascii="Times New Roman" w:hAnsi="Times New Roman" w:cs="Times New Roman"/>
-                <w:sz w:val="28"/>
-                <w:szCs w:val="28"/>
-              </w:rPr>
-              <w:t>- Tuổi thọ thấp.</w:t>
-            </w:r>
-          </w:p>
-          <w:p>
-            <w:pPr>
-              <w:rPr>
-                <w:rFonts w:ascii="Times New Roman" w:hAnsi="Times New Roman" w:cs="Times New Roman"/>
-                <w:sz w:val="28"/>
-                <w:szCs w:val="28"/>
-              </w:rPr>
-            </w:pPr>
-            <w:r>
-              <w:rPr>
-                <w:rFonts w:ascii="Times New Roman" w:hAnsi="Times New Roman" w:cs="Times New Roman"/>
-                <w:sz w:val="28"/>
-                <w:szCs w:val="28"/>
-              </w:rPr>
-              <w:t>- Dễ hư hỏng trong quá trình vận chuyển</w:t>
-            </w:r>
-          </w:p>
-        </w:tc>
-        <w:tc>
-          <w:tcPr>
-            <w:tcW w:w="1254" w:type="dxa"/>
-          </w:tcPr>
-          <w:p>
-            <w:pPr>
-              <w:jc w:val="center"/>
-              <w:rPr>
-                <w:rFonts w:ascii="Times New Roman" w:hAnsi="Times New Roman" w:cs="Times New Roman"/>
-                <w:sz w:val="28"/>
-                <w:szCs w:val="28"/>
-              </w:rPr>
-            </w:pPr>
-            <w:r>
-              <w:rPr>
-                <w:rFonts w:ascii="Times New Roman" w:hAnsi="Times New Roman" w:cs="Times New Roman"/>
-                <w:sz w:val="28"/>
-                <w:szCs w:val="28"/>
-              </w:rPr>
-              <w:t>5</w:t>
-            </w:r>
-          </w:p>
-        </w:tc>
-      </w:tr>
-      <w:tr>
-        <w:tc>
-          <w:tcPr>
-            <w:tcW w:w="1705" w:type="dxa"/>
-          </w:tcPr>
-          <w:p>
-            <w:pPr>
-              <w:jc w:val="center"/>
-              <w:rPr>
-                <w:rFonts w:ascii="Times New Roman" w:hAnsi="Times New Roman" w:cs="Times New Roman"/>
-                <w:sz w:val="28"/>
-                <w:szCs w:val="28"/>
-              </w:rPr>
-            </w:pPr>
-            <w:r>
-              <w:rPr>
-                <w:rFonts w:ascii="Times New Roman" w:hAnsi="Times New Roman" w:cs="Times New Roman"/>
-                <w:sz w:val="28"/>
-                <w:szCs w:val="28"/>
-              </w:rPr>
-              <w:t>Đèn huỳnh quang</w:t>
-            </w:r>
-          </w:p>
-        </w:tc>
-        <w:tc>
-          <w:tcPr>
-            <w:tcW w:w="2789" w:type="dxa"/>
-          </w:tcPr>
-          <w:p>
-            <w:pPr>
-              <w:rPr>
-                <w:rFonts w:ascii="Times New Roman" w:hAnsi="Times New Roman" w:cs="Times New Roman"/>
-                <w:sz w:val="28"/>
-                <w:szCs w:val="28"/>
-              </w:rPr>
-            </w:pPr>
-            <w:r>
-              <w:rPr>
-                <w:rFonts w:ascii="Times New Roman" w:hAnsi="Times New Roman" w:cs="Times New Roman"/>
-                <w:sz w:val="28"/>
-                <w:szCs w:val="28"/>
-              </w:rPr>
-              <w:t>- Hiệu suất cao hơn đèn đốt.</w:t>
-            </w:r>
-          </w:p>
-          <w:p>
-            <w:pPr>
-              <w:rPr>
-                <w:rFonts w:ascii="Times New Roman" w:hAnsi="Times New Roman" w:cs="Times New Roman"/>
-                <w:sz w:val="28"/>
-                <w:szCs w:val="28"/>
-              </w:rPr>
-            </w:pPr>
-            <w:r>
-              <w:rPr>
-                <w:rFonts w:ascii="Times New Roman" w:hAnsi="Times New Roman" w:cs="Times New Roman"/>
-                <w:sz w:val="28"/>
-                <w:szCs w:val="28"/>
-              </w:rPr>
-              <w:t>- Tuổi thọ cao hơn đèn sợi đốt.</w:t>
-            </w:r>
-          </w:p>
-          <w:p>
-            <w:pPr>
-              <w:rPr>
-                <w:rFonts w:ascii="Times New Roman" w:hAnsi="Times New Roman" w:cs="Times New Roman"/>
-                <w:sz w:val="28"/>
-                <w:szCs w:val="28"/>
-              </w:rPr>
-            </w:pPr>
-            <w:r>
-              <w:rPr>
-                <w:rFonts w:ascii="Times New Roman" w:hAnsi="Times New Roman" w:cs="Times New Roman"/>
-                <w:sz w:val="28"/>
-                <w:szCs w:val="28"/>
-              </w:rPr>
-              <w:t>- Tiết kiệm điện hơn đèn sợi đốt.</w:t>
-            </w:r>
-          </w:p>
-        </w:tc>
-        <w:tc>
-          <w:tcPr>
-            <w:tcW w:w="3241" w:type="dxa"/>
-          </w:tcPr>
-          <w:p>
-            <w:pPr>
-              <w:rPr>
-                <w:rFonts w:ascii="Times New Roman" w:hAnsi="Times New Roman" w:cs="Times New Roman"/>
-                <w:sz w:val="28"/>
-                <w:szCs w:val="28"/>
-              </w:rPr>
-            </w:pPr>
-            <w:r>
-              <w:rPr>
-                <w:rFonts w:ascii="Times New Roman" w:hAnsi="Times New Roman" w:cs="Times New Roman"/>
-                <w:sz w:val="28"/>
-                <w:szCs w:val="28"/>
-              </w:rPr>
-              <w:t>- Vẫn còn tiêu hao điện năng lớn.</w:t>
-            </w:r>
-          </w:p>
-          <w:p>
-            <w:pPr>
-              <w:rPr>
-                <w:rFonts w:ascii="Times New Roman" w:hAnsi="Times New Roman" w:cs="Times New Roman"/>
-                <w:sz w:val="28"/>
-                <w:szCs w:val="28"/>
-              </w:rPr>
-            </w:pPr>
-            <w:r>
-              <w:rPr>
-                <w:rFonts w:ascii="Times New Roman" w:hAnsi="Times New Roman" w:cs="Times New Roman"/>
-                <w:sz w:val="28"/>
-                <w:szCs w:val="28"/>
-              </w:rPr>
-              <w:t>- Tuổi thọ đèn thấp.</w:t>
-            </w:r>
-          </w:p>
-          <w:p>
-            <w:pPr>
-              <w:rPr>
-                <w:rFonts w:ascii="Times New Roman" w:hAnsi="Times New Roman" w:cs="Times New Roman"/>
-                <w:sz w:val="28"/>
-                <w:szCs w:val="28"/>
-              </w:rPr>
-            </w:pPr>
-            <w:r>
-              <w:rPr>
-                <w:rFonts w:ascii="Times New Roman" w:hAnsi="Times New Roman" w:cs="Times New Roman"/>
-                <w:sz w:val="28"/>
-                <w:szCs w:val="28"/>
-              </w:rPr>
-              <w:t>- Ánh sáng đèn ngắt quãng, gây mõi mắt, giảm thị lực.</w:t>
-            </w:r>
-          </w:p>
-        </w:tc>
-        <w:tc>
-          <w:tcPr>
-            <w:tcW w:w="1254" w:type="dxa"/>
-          </w:tcPr>
-          <w:p>
-            <w:pPr>
-              <w:jc w:val="center"/>
-              <w:rPr>
-                <w:rFonts w:ascii="Times New Roman" w:hAnsi="Times New Roman" w:cs="Times New Roman"/>
-                <w:sz w:val="28"/>
-                <w:szCs w:val="28"/>
-              </w:rPr>
-            </w:pPr>
-            <w:r>
-              <w:rPr>
-                <w:rFonts w:ascii="Times New Roman" w:hAnsi="Times New Roman" w:cs="Times New Roman"/>
-                <w:sz w:val="28"/>
-                <w:szCs w:val="28"/>
-              </w:rPr>
-              <w:t>7</w:t>
-            </w:r>
-          </w:p>
-        </w:tc>
-      </w:tr>
-      <w:tr>
-        <w:tc>
-          <w:tcPr>
-            <w:tcW w:w="1705" w:type="dxa"/>
-          </w:tcPr>
-          <w:p>
-            <w:pPr>
-              <w:jc w:val="center"/>
-              <w:rPr>
-                <w:rFonts w:ascii="Times New Roman" w:hAnsi="Times New Roman" w:cs="Times New Roman"/>
-                <w:sz w:val="28"/>
-                <w:szCs w:val="28"/>
-              </w:rPr>
-            </w:pPr>
-            <w:r>
-              <w:rPr>
-                <w:rFonts w:ascii="Times New Roman" w:hAnsi="Times New Roman" w:cs="Times New Roman"/>
-                <w:sz w:val="28"/>
-                <w:szCs w:val="28"/>
-              </w:rPr>
-              <w:t>Đèn led</w:t>
-            </w:r>
-          </w:p>
-        </w:tc>
-        <w:tc>
-          <w:tcPr>
-            <w:tcW w:w="2789" w:type="dxa"/>
-          </w:tcPr>
-          <w:p>
-            <w:pPr>
-              <w:rPr>
-                <w:rFonts w:ascii="Times New Roman" w:hAnsi="Times New Roman" w:cs="Times New Roman"/>
-                <w:sz w:val="28"/>
-                <w:szCs w:val="28"/>
-              </w:rPr>
-            </w:pPr>
-            <w:r>
-              <w:rPr>
-                <w:rFonts w:ascii="Times New Roman" w:hAnsi="Times New Roman" w:cs="Times New Roman"/>
-                <w:sz w:val="28"/>
-                <w:szCs w:val="28"/>
-              </w:rPr>
-              <w:t>- Tiết kiệm 60% điện năng hơn so với đèn huỳnh quang.</w:t>
-            </w:r>
-          </w:p>
-          <w:p>
-            <w:pPr>
-              <w:rPr>
-                <w:rFonts w:ascii="Times New Roman" w:hAnsi="Times New Roman" w:cs="Times New Roman"/>
-                <w:sz w:val="28"/>
-                <w:szCs w:val="28"/>
-              </w:rPr>
-            </w:pPr>
-            <w:r>
-              <w:rPr>
-                <w:rFonts w:ascii="Times New Roman" w:hAnsi="Times New Roman" w:cs="Times New Roman"/>
-                <w:sz w:val="28"/>
-                <w:szCs w:val="28"/>
-              </w:rPr>
-              <w:t>- Tuổi thọ đèn cao.</w:t>
-            </w:r>
-          </w:p>
-          <w:p>
-            <w:pPr>
-              <w:rPr>
-                <w:rFonts w:ascii="Times New Roman" w:hAnsi="Times New Roman" w:cs="Times New Roman"/>
-                <w:sz w:val="28"/>
-                <w:szCs w:val="28"/>
-              </w:rPr>
-            </w:pPr>
-            <w:r>
-              <w:rPr>
-                <w:rFonts w:ascii="Times New Roman" w:hAnsi="Times New Roman" w:cs="Times New Roman"/>
-                <w:sz w:val="28"/>
-                <w:szCs w:val="28"/>
-              </w:rPr>
-              <w:t>- Hiệu suất phát quang lớn, ánh sáng tự nhiên trong suốt.</w:t>
-            </w:r>
-          </w:p>
-          <w:p>
-            <w:pPr>
-              <w:rPr>
-                <w:rFonts w:ascii="Times New Roman" w:hAnsi="Times New Roman" w:cs="Times New Roman"/>
-                <w:sz w:val="28"/>
-                <w:szCs w:val="28"/>
-              </w:rPr>
-            </w:pPr>
-            <w:r>
-              <w:rPr>
-                <w:rFonts w:ascii="Times New Roman" w:hAnsi="Times New Roman" w:cs="Times New Roman"/>
-                <w:sz w:val="28"/>
-                <w:szCs w:val="28"/>
-              </w:rPr>
-              <w:t>- Dễ vận chuyển, chi phí bảo trì thấp.</w:t>
-            </w:r>
-          </w:p>
-        </w:tc>
-        <w:tc>
-          <w:tcPr>
-            <w:tcW w:w="3241" w:type="dxa"/>
-          </w:tcPr>
-          <w:p>
-            <w:pPr>
-              <w:rPr>
-                <w:rFonts w:ascii="Times New Roman" w:hAnsi="Times New Roman" w:cs="Times New Roman"/>
-                <w:sz w:val="28"/>
-                <w:szCs w:val="28"/>
-              </w:rPr>
-            </w:pPr>
-            <w:r>
-              <w:rPr>
-                <w:rFonts w:ascii="Times New Roman" w:hAnsi="Times New Roman" w:cs="Times New Roman"/>
-                <w:sz w:val="28"/>
-                <w:szCs w:val="28"/>
-              </w:rPr>
-              <w:t>- G</w:t>
-            </w:r>
-            <w:r>
-              <w:rPr>
-                <w:rFonts w:ascii="Times New Roman" w:hAnsi="Times New Roman" w:cs="Times New Roman"/>
-                <w:sz w:val="28"/>
-                <w:szCs w:val="28"/>
-              </w:rPr>
-              <w:t>iá</w:t>
-            </w:r>
-            <w:r>
-              <w:rPr>
-                <w:rFonts w:ascii="Times New Roman" w:hAnsi="Times New Roman" w:cs="Times New Roman"/>
-                <w:sz w:val="28"/>
-                <w:szCs w:val="28"/>
-              </w:rPr>
-              <w:t xml:space="preserve"> thành lớn hơn so với đèn sợi đốt và đèn huỳnh quang</w:t>
-            </w:r>
-            <w:r>
-              <w:rPr>
-                <w:rFonts w:ascii="Times New Roman" w:hAnsi="Times New Roman" w:cs="Times New Roman"/>
-                <w:sz w:val="28"/>
-                <w:szCs w:val="28"/>
-              </w:rPr>
-              <w:t>.</w:t>
-            </w:r>
-          </w:p>
-        </w:tc>
-        <w:tc>
-          <w:tcPr>
-            <w:tcW w:w="1254" w:type="dxa"/>
-          </w:tcPr>
-          <w:p>
-            <w:pPr>
-              <w:jc w:val="center"/>
-              <w:rPr>
-                <w:rFonts w:ascii="Times New Roman" w:hAnsi="Times New Roman" w:cs="Times New Roman"/>
-                <w:sz w:val="28"/>
-                <w:szCs w:val="28"/>
-              </w:rPr>
-            </w:pPr>
-            <w:r>
-              <w:rPr>
-                <w:rFonts w:ascii="Times New Roman" w:hAnsi="Times New Roman" w:cs="Times New Roman"/>
-                <w:sz w:val="28"/>
-                <w:szCs w:val="28"/>
-              </w:rPr>
-              <w:t>9</w:t>
-            </w:r>
-          </w:p>
-        </w:tc>
-      </w:tr>
-    </w:tbl>
     <w:p>
       <w:pPr>
-        <w:rPr>
-          <w:rFonts w:ascii="Times New Roman" w:hAnsi="Times New Roman" w:cs="Times New Roman"/>
-          <w:sz w:val="28"/>
-          <w:szCs w:val="28"/>
-        </w:rPr>
-      </w:pPr>
+        <w:pStyle w:val="ListParagraph"/>
+        <w:rPr>
+          <w:rFonts w:ascii="Times New Roman" w:hAnsi="Times New Roman" w:cs="Times New Roman"/>
+          <w:sz w:val="28"/>
+          <w:szCs w:val="28"/>
+        </w:rPr>
+      </w:pPr>
+    </w:p>
+    <w:p>
+      <w:pPr>
+        <w:pStyle w:val="ListParagraph"/>
+        <w:numPr>
+          <w:ilvl w:val="0"/>
+          <w:numId w:val="1"/>
+        </w:numPr>
+        <w:rPr>
+          <w:rFonts w:ascii="Times New Roman" w:hAnsi="Times New Roman" w:cs="Times New Roman"/>
+          <w:sz w:val="28"/>
+          <w:szCs w:val="28"/>
+        </w:rPr>
+      </w:pPr>
+      <w:r>
+        <w:rPr>
+          <w:rFonts w:ascii="Times New Roman" w:hAnsi="Times New Roman" w:cs="Times New Roman"/>
+          <w:b/>
+          <w:bCs/>
+          <w:sz w:val="28"/>
+          <w:szCs w:val="28"/>
+        </w:rPr>
+        <w:t>Khả năng chiếu sáng</w:t>
+      </w:r>
+    </w:p>
+    <w:p>
+      <w:pPr>
+        <w:pStyle w:val="ListParagraph"/>
+        <w:numPr>
+          <w:ilvl w:val="0"/>
+          <w:numId w:val="8"/>
+        </w:numPr>
+        <w:rPr>
+          <w:rFonts w:ascii="Times New Roman" w:hAnsi="Times New Roman" w:cs="Times New Roman"/>
+          <w:sz w:val="28"/>
+          <w:szCs w:val="28"/>
+        </w:rPr>
+      </w:pPr>
+      <w:r>
+        <w:rPr>
+          <w:rFonts w:ascii="Times New Roman" w:hAnsi="Times New Roman" w:cs="Times New Roman"/>
+          <w:b/>
+          <w:bCs/>
+          <w:sz w:val="28"/>
+          <w:szCs w:val="28"/>
+        </w:rPr>
+        <w:t>Lux</w:t>
+      </w:r>
     </w:p>
     <w:p>
       <w:pPr>
@@ -759,107 +206,7 @@
           <w:sz w:val="28"/>
           <w:szCs w:val="28"/>
         </w:rPr>
-        <w:t>Kết luận: Từ những ưu và nhược điểm trên, nhóm lựa chọn phương án sử dụng đèn led làm đèn xử lí ảnh.</w:t>
-      </w:r>
-    </w:p>
-    <w:p>
-      <w:pPr>
-        <w:pStyle w:val="ListParagraph"/>
-        <w:rPr>
-          <w:rFonts w:ascii="Times New Roman" w:hAnsi="Times New Roman" w:cs="Times New Roman"/>
-          <w:sz w:val="28"/>
-          <w:szCs w:val="28"/>
-        </w:rPr>
-      </w:pPr>
-    </w:p>
-    <w:p>
-      <w:pPr>
-        <w:pStyle w:val="ListParagraph"/>
-        <w:numPr>
-          <w:ilvl w:val="0"/>
-          <w:numId w:val="1"/>
-        </w:numPr>
-        <w:rPr>
-          <w:rFonts w:ascii="Times New Roman" w:hAnsi="Times New Roman" w:cs="Times New Roman"/>
-          <w:sz w:val="28"/>
-          <w:szCs w:val="28"/>
-        </w:rPr>
-      </w:pPr>
-      <w:r>
-        <w:rPr>
-          <w:rFonts w:ascii="Times New Roman" w:hAnsi="Times New Roman" w:cs="Times New Roman"/>
-          <w:b/>
-          <w:bCs/>
-          <w:sz w:val="28"/>
-          <w:szCs w:val="28"/>
-        </w:rPr>
-        <w:t>Diện tích cần chiếu sáng</w:t>
-      </w:r>
-      <w:r>
-        <w:rPr>
-          <w:rFonts w:ascii="Times New Roman" w:hAnsi="Times New Roman" w:cs="Times New Roman"/>
-          <w:b/>
-          <w:bCs/>
-          <w:sz w:val="28"/>
-          <w:szCs w:val="28"/>
-        </w:rPr>
-        <w:t xml:space="preserve"> (dự tính)</w:t>
-      </w:r>
-      <w:r>
-        <w:rPr>
-          <w:rFonts w:ascii="Times New Roman" w:hAnsi="Times New Roman" w:cs="Times New Roman"/>
-          <w:sz w:val="28"/>
-          <w:szCs w:val="28"/>
-        </w:rPr>
-        <w:t>: 300mm*300mm</w:t>
-      </w:r>
-    </w:p>
-    <w:p>
-      <w:pPr>
-        <w:pStyle w:val="ListParagraph"/>
-        <w:numPr>
-          <w:ilvl w:val="0"/>
-          <w:numId w:val="1"/>
-        </w:numPr>
-        <w:rPr>
-          <w:rFonts w:ascii="Times New Roman" w:hAnsi="Times New Roman" w:cs="Times New Roman"/>
-          <w:sz w:val="28"/>
-          <w:szCs w:val="28"/>
-        </w:rPr>
-      </w:pPr>
-      <w:r>
-        <w:rPr>
-          <w:rFonts w:ascii="Times New Roman" w:hAnsi="Times New Roman" w:cs="Times New Roman"/>
-          <w:b/>
-          <w:bCs/>
-          <w:sz w:val="28"/>
-          <w:szCs w:val="28"/>
-        </w:rPr>
-        <w:t>Khả năng chiếu sáng</w:t>
-      </w:r>
-    </w:p>
-    <w:p>
-      <w:pPr>
-        <w:pStyle w:val="ListParagraph"/>
-        <w:numPr>
-          <w:ilvl w:val="0"/>
-          <w:numId w:val="8"/>
-        </w:numPr>
-        <w:rPr>
-          <w:rFonts w:ascii="Times New Roman" w:hAnsi="Times New Roman" w:cs="Times New Roman"/>
-          <w:sz w:val="28"/>
-          <w:szCs w:val="28"/>
-        </w:rPr>
-      </w:pPr>
-      <w:r>
-        <w:rPr>
-          <w:rFonts w:ascii="Times New Roman" w:hAnsi="Times New Roman" w:cs="Times New Roman"/>
-          <w:b/>
-          <w:bCs/>
-          <w:sz w:val="28"/>
-          <w:szCs w:val="28"/>
-        </w:rPr>
-        <w:t>Lux</w:t>
+        <w:t>Độ rọi Lux là cường độ ánh sáng chiếu sáng trên một bề mặt mà con người có thể cảm nhận bằng mắt.</w:t>
       </w:r>
     </w:p>
     <w:p>
@@ -881,7 +228,23 @@
           <w:sz w:val="28"/>
           <w:szCs w:val="28"/>
         </w:rPr>
-        <w:t>Độ rọi Lux là cường độ ánh sáng chiếu sáng trên một bề mặt mà con người có thể cảm nhận bằng mắt.</w:t>
+        <w:t xml:space="preserve">Độ rọi tiêu chuẩn trong một không gian tiêu chuẩn là: </w:t>
+      </w:r>
+      <w:r>
+        <w:rPr>
+          <w:rFonts w:ascii="Times New Roman" w:hAnsi="Times New Roman" w:cs="Times New Roman"/>
+          <w:sz w:val="28"/>
+          <w:szCs w:val="28"/>
+        </w:rPr>
+        <w:t>600-700</w:t>
+      </w:r>
+      <w:r>
+        <w:rPr>
+          <w:rFonts w:ascii="Times New Roman" w:hAnsi="Times New Roman" w:cs="Times New Roman"/>
+          <w:sz w:val="28"/>
+          <w:szCs w:val="28"/>
+        </w:rPr>
+        <w:t xml:space="preserve"> lux</w:t>
       </w:r>
     </w:p>
     <w:p>
@@ -903,53 +266,6 @@
           <w:sz w:val="28"/>
           <w:szCs w:val="28"/>
         </w:rPr>
-        <w:lastRenderedPageBreak/>
-        <w:t xml:space="preserve">Độ rọi tiêu chuẩn trong một không gian tiêu chuẩn là: </w:t>
-      </w:r>
-      <w:r>
-        <w:rPr>
-          <w:rFonts w:ascii="Times New Roman" w:hAnsi="Times New Roman" w:cs="Times New Roman"/>
-          <w:sz w:val="28"/>
-          <w:szCs w:val="28"/>
-        </w:rPr>
-        <w:t>30</w:t>
-      </w:r>
-      <w:r>
-        <w:rPr>
-          <w:rFonts w:ascii="Times New Roman" w:hAnsi="Times New Roman" w:cs="Times New Roman"/>
-          <w:sz w:val="28"/>
-          <w:szCs w:val="28"/>
-        </w:rPr>
-        <w:t>0</w:t>
-      </w:r>
-      <w:r>
-        <w:rPr>
-          <w:rFonts w:ascii="Times New Roman" w:hAnsi="Times New Roman" w:cs="Times New Roman"/>
-          <w:sz w:val="28"/>
-          <w:szCs w:val="28"/>
-        </w:rPr>
-        <w:t xml:space="preserve"> lux</w:t>
-      </w:r>
-    </w:p>
-    <w:p>
-      <w:pPr>
-        <w:pStyle w:val="ListParagraph"/>
-        <w:numPr>
-          <w:ilvl w:val="0"/>
-          <w:numId w:val="7"/>
-        </w:numPr>
-        <w:rPr>
-          <w:rFonts w:ascii="Times New Roman" w:hAnsi="Times New Roman" w:cs="Times New Roman"/>
-          <w:sz w:val="28"/>
-          <w:szCs w:val="28"/>
-        </w:rPr>
-      </w:pPr>
-      <w:r>
-        <w:rPr>
-          <w:rFonts w:ascii="Times New Roman" w:hAnsi="Times New Roman" w:cs="Times New Roman"/>
-          <w:sz w:val="28"/>
-          <w:szCs w:val="28"/>
-        </w:rPr>
         <w:t>Công thức tính độ rọi:</w:t>
       </w:r>
     </w:p>
@@ -963,6 +279,9 @@
         </w:rPr>
       </w:pPr>
       <w:r>
+        <w:rPr>
+          <w:noProof/>
+        </w:rPr>
         <w:drawing>
           <wp:inline distT="0" distB="0" distL="0" distR="0" wp14:anchorId="138FE8AD" wp14:editId="33F6F81C">
             <wp:extent cx="5727700" cy="640080"/>
@@ -1002,6 +321,40 @@
     </w:p>
     <w:p>
       <w:pPr>
+        <w:ind w:left="360"/>
+        <w:rPr>
+          <w:rFonts w:ascii="Times New Roman" w:hAnsi="Times New Roman" w:cs="Times New Roman"/>
+          <w:sz w:val="28"/>
+          <w:szCs w:val="28"/>
+        </w:rPr>
+      </w:pPr>
+    </w:p>
+    <w:p>
+      <w:pPr>
+        <w:pStyle w:val="ListParagraph"/>
+        <w:numPr>
+          <w:ilvl w:val="0"/>
+          <w:numId w:val="1"/>
+        </w:numPr>
+        <w:rPr>
+          <w:rFonts w:ascii="Times New Roman" w:hAnsi="Times New Roman" w:cs="Times New Roman"/>
+          <w:sz w:val="28"/>
+          <w:szCs w:val="28"/>
+        </w:rPr>
+      </w:pPr>
+      <w:r>
+        <w:rPr>
+          <w:rFonts w:ascii="Times New Roman" w:hAnsi="Times New Roman" w:cs="Times New Roman"/>
+          <w:b/>
+          <w:bCs/>
+          <w:sz w:val="28"/>
+          <w:szCs w:val="28"/>
+        </w:rPr>
+        <w:t>Lựa chọn đèn</w:t>
+      </w:r>
+    </w:p>
+    <w:p>
+      <w:pPr>
         <w:pStyle w:val="ListParagraph"/>
         <w:numPr>
           <w:ilvl w:val="0"/>
@@ -1019,74 +372,116 @@
           <w:sz w:val="28"/>
           <w:szCs w:val="28"/>
         </w:rPr>
-        <w:t xml:space="preserve">Trong đó: </w:t>
+        <w:t>Bảng so sánh tổng quan về các loại đèn:</w:t>
       </w:r>
+    </w:p>
+    <w:p>
+      <w:pPr>
+        <w:pStyle w:val="ListParagraph"/>
+        <w:jc w:val="center"/>
+        <w:rPr>
+          <w:rFonts w:ascii="Times New Roman" w:hAnsi="Times New Roman" w:cs="Times New Roman"/>
+          <w:sz w:val="28"/>
+          <w:szCs w:val="28"/>
+        </w:rPr>
+      </w:pPr>
       <w:r>
         <w:rPr>
           <w:rFonts w:ascii="Times New Roman" w:hAnsi="Times New Roman" w:cs="Times New Roman"/>
           <w:sz w:val="28"/>
           <w:szCs w:val="28"/>
         </w:rPr>
-        <w:t>d</w:t>
+        <w:lastRenderedPageBreak/>
+        <w:drawing>
+          <wp:inline distT="0" distB="0" distL="0" distR="0" wp14:anchorId="51BBFA14" wp14:editId="483618F2">
+            <wp:extent cx="4857750" cy="5104515"/>
+            <wp:effectExtent l="0" t="0" r="0" b="1270"/>
+            <wp:docPr id="3" name="Picture 3" descr="Table&#10;&#10;Description automatically generated"/>
+            <wp:cNvGraphicFramePr>
+              <a:graphicFrameLocks xmlns:a="http://schemas.openxmlformats.org/drawingml/2006/main" noChangeAspect="1"/>
+            </wp:cNvGraphicFramePr>
+            <a:graphic xmlns:a="http://schemas.openxmlformats.org/drawingml/2006/main">
+              <a:graphicData uri="http://schemas.openxmlformats.org/drawingml/2006/picture">
+                <pic:pic xmlns:pic="http://schemas.openxmlformats.org/drawingml/2006/picture">
+                  <pic:nvPicPr>
+                    <pic:cNvPr id="3" name="Picture 3" descr="Table&#10;&#10;Description automatically generated"/>
+                    <pic:cNvPicPr/>
+                  </pic:nvPicPr>
+                  <pic:blipFill>
+                    <a:blip r:embed="rId6"/>
+                    <a:stretch>
+                      <a:fillRect/>
+                    </a:stretch>
+                  </pic:blipFill>
+                  <pic:spPr>
+                    <a:xfrm>
+                      <a:off x="0" y="0"/>
+                      <a:ext cx="4861802" cy="5108773"/>
+                    </a:xfrm>
+                    <a:prstGeom prst="rect">
+                      <a:avLst/>
+                    </a:prstGeom>
+                  </pic:spPr>
+                </pic:pic>
+              </a:graphicData>
+            </a:graphic>
+          </wp:inline>
+        </w:drawing>
       </w:r>
+    </w:p>
+    <w:p>
+      <w:pPr>
+        <w:pStyle w:val="ListParagraph"/>
+        <w:numPr>
+          <w:ilvl w:val="0"/>
+          <w:numId w:val="7"/>
+        </w:numPr>
+        <w:rPr>
+          <w:rFonts w:ascii="Times New Roman" w:hAnsi="Times New Roman" w:cs="Times New Roman"/>
+          <w:sz w:val="28"/>
+          <w:szCs w:val="28"/>
+        </w:rPr>
+      </w:pPr>
       <w:r>
         <w:rPr>
           <w:rFonts w:ascii="Times New Roman" w:hAnsi="Times New Roman" w:cs="Times New Roman"/>
           <w:sz w:val="28"/>
           <w:szCs w:val="28"/>
         </w:rPr>
-        <w:t>iện tích cần chiếu sáng (dự kiến</w:t>
+        <w:t>Từ bảng so sánh, ta thấy các thông số về đơn giá , độ lumen, hiệu suất chiếu sáng, vòng đời thì đèn đều tối ưu trong các loại đèn khác, độ rọi lux của led cũng tốt hơn so với các loại đèn khác do quang thông (lumen) trên một đơn vị công suất cao hơn các loại đèn khác nếu cùng điều kiện về công suất và diện tích chiếu sáng.</w:t>
       </w:r>
+    </w:p>
+    <w:p>
+      <w:pPr>
+        <w:pStyle w:val="ListParagraph"/>
+        <w:numPr>
+          <w:ilvl w:val="0"/>
+          <w:numId w:val="7"/>
+        </w:numPr>
+        <w:rPr>
+          <w:rFonts w:ascii="Times New Roman" w:hAnsi="Times New Roman" w:cs="Times New Roman"/>
+          <w:sz w:val="28"/>
+          <w:szCs w:val="28"/>
+        </w:rPr>
+      </w:pPr>
       <w:r>
         <w:rPr>
           <w:rFonts w:ascii="Times New Roman" w:hAnsi="Times New Roman" w:cs="Times New Roman"/>
           <w:sz w:val="28"/>
           <w:szCs w:val="28"/>
         </w:rPr>
-        <w:t>)</w:t>
+        <w:t>Vì thế đèn led là một lựa chọn ổn định và tối ưu nhất cho những dự án chiếu sáng trong công nghiệp.</w:t>
       </w:r>
-      <w:r>
-        <w:rPr>
-          <w:rFonts w:ascii="Times New Roman" w:hAnsi="Times New Roman" w:cs="Times New Roman"/>
-          <w:sz w:val="28"/>
-          <w:szCs w:val="28"/>
-        </w:rPr>
-        <w:t xml:space="preserve"> là 0.09 </w:t>
-      </w:r>
-      <m:oMath>
-        <m:sSup>
-          <m:sSupPr>
-            <m:ctrlPr>
-              <w:rPr>
-                <w:rFonts w:ascii="Cambria Math" w:hAnsi="Cambria Math" w:cs="Times New Roman"/>
-                <w:i/>
-                <w:sz w:val="28"/>
-                <w:szCs w:val="28"/>
-              </w:rPr>
-            </m:ctrlPr>
-          </m:sSupPr>
-          <m:e>
-            <m:r>
-              <w:rPr>
-                <w:rFonts w:ascii="Cambria Math" w:hAnsi="Cambria Math" w:cs="Times New Roman"/>
-                <w:sz w:val="28"/>
-                <w:szCs w:val="28"/>
-              </w:rPr>
-              <m:t>m</m:t>
-            </m:r>
-          </m:e>
-          <m:sup>
-            <m:r>
-              <w:rPr>
-                <w:rFonts w:ascii="Cambria Math" w:hAnsi="Cambria Math" w:cs="Times New Roman"/>
-                <w:sz w:val="28"/>
-                <w:szCs w:val="28"/>
-              </w:rPr>
-              <m:t>2</m:t>
-            </m:r>
-          </m:sup>
-        </m:sSup>
-      </m:oMath>
+    </w:p>
+    <w:p>
+      <w:pPr>
+        <w:pStyle w:val="ListParagraph"/>
+        <w:rPr>
+          <w:rFonts w:ascii="Times New Roman" w:hAnsi="Times New Roman" w:cs="Times New Roman"/>
+          <w:sz w:val="28"/>
+          <w:szCs w:val="28"/>
+        </w:rPr>
+      </w:pPr>
     </w:p>
     <w:p>
       <w:pPr>
@@ -1147,9 +542,11 @@
       <w:r>
         <w:rPr>
           <w:rFonts w:ascii="Times New Roman" w:hAnsi="Times New Roman" w:cs="Times New Roman"/>
-          <w:sz w:val="28"/>
-          <w:szCs w:val="28"/>
-        </w:rPr>
+          <w:noProof/>
+          <w:sz w:val="28"/>
+          <w:szCs w:val="28"/>
+        </w:rPr>
+        <w:lastRenderedPageBreak/>
         <w:drawing>
           <wp:inline distT="0" distB="0" distL="0" distR="0" wp14:anchorId="3E8AE624" wp14:editId="7284C178">
             <wp:extent cx="2686050" cy="3048000"/>
@@ -1166,7 +563,7 @@
                     <pic:cNvPicPr/>
                   </pic:nvPicPr>
                   <pic:blipFill>
-                    <a:blip r:embed="rId6"/>
+                    <a:blip r:embed="rId7"/>
                     <a:stretch>
                       <a:fillRect/>
                     </a:stretch>
@@ -1567,7 +964,15 @@
                 <w:sz w:val="28"/>
                 <w:szCs w:val="28"/>
               </w:rPr>
-              <m:t>0.09</m:t>
+              <m:t>0.</m:t>
+            </m:r>
+            <m:r>
+              <w:rPr>
+                <w:rFonts w:ascii="Cambria Math" w:hAnsi="Cambria Math" w:cs="Times New Roman"/>
+                <w:sz w:val="28"/>
+                <w:szCs w:val="28"/>
+              </w:rPr>
+              <m:t>16</m:t>
             </m:r>
           </m:den>
         </m:f>
@@ -1577,7 +982,15 @@
             <w:sz w:val="28"/>
             <w:szCs w:val="28"/>
           </w:rPr>
-          <m:t>=9221</m:t>
+          <m:t>=</m:t>
+        </m:r>
+        <m:r>
+          <w:rPr>
+            <w:rFonts w:ascii="Cambria Math" w:hAnsi="Cambria Math" w:cs="Times New Roman"/>
+            <w:sz w:val="28"/>
+            <w:szCs w:val="28"/>
+          </w:rPr>
+          <m:t>5187</m:t>
         </m:r>
       </m:oMath>
       <w:r>
@@ -1586,7 +999,23 @@
           <w:sz w:val="28"/>
           <w:szCs w:val="28"/>
         </w:rPr>
-        <w:t xml:space="preserve"> (lx) &gt; 300 </w:t>
+        <w:t xml:space="preserve"> (l</w:t>
+      </w:r>
+      <w:r>
+        <w:rPr>
+          <w:rFonts w:ascii="Times New Roman" w:eastAsiaTheme="minorEastAsia" w:hAnsi="Times New Roman" w:cs="Times New Roman"/>
+          <w:sz w:val="28"/>
+          <w:szCs w:val="28"/>
+        </w:rPr>
+        <w:t>u</w:t>
+      </w:r>
+      <w:r>
+        <w:rPr>
+          <w:rFonts w:ascii="Times New Roman" w:eastAsiaTheme="minorEastAsia" w:hAnsi="Times New Roman" w:cs="Times New Roman"/>
+          <w:sz w:val="28"/>
+          <w:szCs w:val="28"/>
+        </w:rPr>
+        <w:t xml:space="preserve">x) &gt; 300 </w:t>
       </w:r>
     </w:p>
     <w:p>
@@ -1646,10 +1075,10 @@
       <w:r>
         <w:rPr>
           <w:rFonts w:ascii="Times New Roman" w:hAnsi="Times New Roman" w:cs="Times New Roman"/>
-          <w:sz w:val="28"/>
-          <w:szCs w:val="28"/>
-        </w:rPr>
-        <w:lastRenderedPageBreak/>
+          <w:noProof/>
+          <w:sz w:val="28"/>
+          <w:szCs w:val="28"/>
+        </w:rPr>
         <w:drawing>
           <wp:inline distT="0" distB="0" distL="0" distR="0" wp14:anchorId="2BF15BCF" wp14:editId="655BEB91">
             <wp:extent cx="3613336" cy="2171812"/>
@@ -1666,7 +1095,7 @@
                     <pic:cNvPicPr/>
                   </pic:nvPicPr>
                   <pic:blipFill>
-                    <a:blip r:embed="rId7"/>
+                    <a:blip r:embed="rId8"/>
                     <a:stretch>
                       <a:fillRect/>
                     </a:stretch>
@@ -1706,6 +1135,7 @@
           <w:sz w:val="28"/>
           <w:szCs w:val="28"/>
         </w:rPr>
+        <w:lastRenderedPageBreak/>
         <w:t>Thông số kĩ thuật:</w:t>
       </w:r>
     </w:p>
@@ -1717,8 +1147,8 @@
         <w:tblLook w:val="04A0" w:firstRow="1" w:lastRow="0" w:firstColumn="1" w:lastColumn="0" w:noHBand="0" w:noVBand="1"/>
       </w:tblPr>
       <w:tblGrid>
-        <w:gridCol w:w="4483"/>
-        <w:gridCol w:w="4507"/>
+        <w:gridCol w:w="4481"/>
+        <w:gridCol w:w="4509"/>
       </w:tblGrid>
       <w:tr>
         <w:tc>
@@ -1836,7 +1266,39 @@
                 <w:sz w:val="28"/>
                 <w:szCs w:val="28"/>
               </w:rPr>
-              <w:t>Quang thông (Lm/W)</w:t>
+              <w:t>Quang thông (</w:t>
+            </w:r>
+            <w:r>
+              <w:rPr>
+                <w:rFonts w:ascii="Times New Roman" w:hAnsi="Times New Roman" w:cs="Times New Roman"/>
+                <w:sz w:val="28"/>
+                <w:szCs w:val="28"/>
+              </w:rPr>
+              <w:t>l</w:t>
+            </w:r>
+            <w:r>
+              <w:rPr>
+                <w:rFonts w:ascii="Times New Roman" w:hAnsi="Times New Roman" w:cs="Times New Roman"/>
+                <w:sz w:val="28"/>
+                <w:szCs w:val="28"/>
+              </w:rPr>
+              <w:t>m</w:t>
+            </w:r>
+            <w:r>
+              <w:rPr>
+                <w:rFonts w:ascii="Times New Roman" w:hAnsi="Times New Roman" w:cs="Times New Roman"/>
+                <w:sz w:val="28"/>
+                <w:szCs w:val="28"/>
+              </w:rPr>
+              <w:t>/W</w:t>
+            </w:r>
+            <w:r>
+              <w:rPr>
+                <w:rFonts w:ascii="Times New Roman" w:hAnsi="Times New Roman" w:cs="Times New Roman"/>
+                <w:sz w:val="28"/>
+                <w:szCs w:val="28"/>
+              </w:rPr>
+              <w:t>)</w:t>
             </w:r>
           </w:p>
         </w:tc>
@@ -1853,6 +1315,14 @@
                 <w:szCs w:val="28"/>
               </w:rPr>
             </w:pPr>
+            <w:r>
+              <w:rPr>
+                <w:rFonts w:ascii="Times New Roman" w:hAnsi="Times New Roman" w:cs="Times New Roman"/>
+                <w:sz w:val="28"/>
+                <w:szCs w:val="28"/>
+              </w:rPr>
+              <w:t>93.75</w:t>
+            </w:r>
           </w:p>
         </w:tc>
       </w:tr>
@@ -1934,7 +1404,7 @@
                 <w:sz w:val="28"/>
                 <w:szCs w:val="28"/>
               </w:rPr>
-              <w:t>Loại ánh sáng</w:t>
+              <w:t xml:space="preserve">Số bóng </w:t>
             </w:r>
           </w:p>
         </w:tc>
@@ -1947,17 +1417,21 @@
               <w:jc w:val="center"/>
               <w:rPr>
                 <w:rFonts w:ascii="Times New Roman" w:hAnsi="Times New Roman" w:cs="Times New Roman"/>
-                <w:sz w:val="28"/>
-                <w:szCs w:val="28"/>
-              </w:rPr>
-            </w:pPr>
-            <w:r>
-              <w:rPr>
-                <w:rFonts w:ascii="Times New Roman" w:hAnsi="Times New Roman" w:cs="Times New Roman"/>
-                <w:sz w:val="28"/>
-                <w:szCs w:val="28"/>
-              </w:rPr>
-              <w:t>Trắng 10.000k</w:t>
+                <w:color w:val="262626"/>
+                <w:sz w:val="28"/>
+                <w:szCs w:val="28"/>
+                <w:shd w:val="clear" w:color="auto" w:fill="FFFFFF"/>
+              </w:rPr>
+            </w:pPr>
+            <w:r>
+              <w:rPr>
+                <w:rFonts w:ascii="Times New Roman" w:hAnsi="Times New Roman" w:cs="Times New Roman"/>
+                <w:color w:val="262626"/>
+                <w:sz w:val="28"/>
+                <w:szCs w:val="28"/>
+                <w:shd w:val="clear" w:color="auto" w:fill="FFFFFF"/>
+              </w:rPr>
+              <w:t>72 bóng / m</w:t>
             </w:r>
           </w:p>
         </w:tc>
@@ -1982,7 +1456,7 @@
                 <w:sz w:val="28"/>
                 <w:szCs w:val="28"/>
               </w:rPr>
-              <w:t>Giá sản phẩm</w:t>
+              <w:t>Loại ánh sáng</w:t>
             </w:r>
           </w:p>
         </w:tc>
@@ -2005,6 +1479,54 @@
                 <w:sz w:val="28"/>
                 <w:szCs w:val="28"/>
               </w:rPr>
+              <w:t>Trắng 10.000k</w:t>
+            </w:r>
+          </w:p>
+        </w:tc>
+      </w:tr>
+      <w:tr>
+        <w:tc>
+          <w:tcPr>
+            <w:tcW w:w="4675" w:type="dxa"/>
+          </w:tcPr>
+          <w:p>
+            <w:pPr>
+              <w:jc w:val="center"/>
+              <w:rPr>
+                <w:rFonts w:ascii="Times New Roman" w:hAnsi="Times New Roman" w:cs="Times New Roman"/>
+                <w:sz w:val="28"/>
+                <w:szCs w:val="28"/>
+              </w:rPr>
+            </w:pPr>
+            <w:r>
+              <w:rPr>
+                <w:rFonts w:ascii="Times New Roman" w:hAnsi="Times New Roman" w:cs="Times New Roman"/>
+                <w:sz w:val="28"/>
+                <w:szCs w:val="28"/>
+              </w:rPr>
+              <w:t>Giá sản phẩm</w:t>
+            </w:r>
+          </w:p>
+        </w:tc>
+        <w:tc>
+          <w:tcPr>
+            <w:tcW w:w="4675" w:type="dxa"/>
+          </w:tcPr>
+          <w:p>
+            <w:pPr>
+              <w:jc w:val="center"/>
+              <w:rPr>
+                <w:rFonts w:ascii="Times New Roman" w:hAnsi="Times New Roman" w:cs="Times New Roman"/>
+                <w:sz w:val="28"/>
+                <w:szCs w:val="28"/>
+              </w:rPr>
+            </w:pPr>
+            <w:r>
+              <w:rPr>
+                <w:rFonts w:ascii="Times New Roman" w:hAnsi="Times New Roman" w:cs="Times New Roman"/>
+                <w:sz w:val="28"/>
+                <w:szCs w:val="28"/>
+              </w:rPr>
               <w:t>22.000 VND/1m</w:t>
             </w:r>
           </w:p>
@@ -2036,6 +1558,98 @@
           <w:sz w:val="28"/>
           <w:szCs w:val="28"/>
         </w:rPr>
+        <w:t>Tính toán độ rọi</w:t>
+      </w:r>
+      <w:r>
+        <w:rPr>
+          <w:rFonts w:ascii="Times New Roman" w:hAnsi="Times New Roman" w:cs="Times New Roman"/>
+          <w:sz w:val="28"/>
+          <w:szCs w:val="28"/>
+        </w:rPr>
+        <w:t xml:space="preserve"> tối đa</w:t>
+      </w:r>
+      <w:r>
+        <w:rPr>
+          <w:rFonts w:ascii="Times New Roman" w:hAnsi="Times New Roman" w:cs="Times New Roman"/>
+          <w:sz w:val="28"/>
+          <w:szCs w:val="28"/>
+        </w:rPr>
+        <w:t xml:space="preserve">: </w:t>
+      </w:r>
+      <m:oMath>
+        <m:f>
+          <m:fPr>
+            <m:ctrlPr>
+              <w:rPr>
+                <w:rFonts w:ascii="Cambria Math" w:hAnsi="Cambria Math" w:cs="Times New Roman"/>
+                <w:i/>
+                <w:sz w:val="28"/>
+                <w:szCs w:val="28"/>
+              </w:rPr>
+            </m:ctrlPr>
+          </m:fPr>
+          <m:num>
+            <m:r>
+              <w:rPr>
+                <w:rFonts w:ascii="Cambria Math" w:hAnsi="Cambria Math" w:cs="Times New Roman"/>
+                <w:sz w:val="28"/>
+                <w:szCs w:val="28"/>
+              </w:rPr>
+              <m:t>93.75*</m:t>
+            </m:r>
+            <m:r>
+              <w:rPr>
+                <w:rFonts w:ascii="Cambria Math" w:hAnsi="Cambria Math" w:cs="Times New Roman"/>
+                <w:sz w:val="28"/>
+                <w:szCs w:val="28"/>
+              </w:rPr>
+              <m:t>72</m:t>
+            </m:r>
+          </m:num>
+          <m:den>
+            <m:r>
+              <w:rPr>
+                <w:rFonts w:ascii="Cambria Math" w:hAnsi="Cambria Math" w:cs="Times New Roman"/>
+                <w:sz w:val="28"/>
+                <w:szCs w:val="28"/>
+              </w:rPr>
+              <m:t>0.16</m:t>
+            </m:r>
+          </m:den>
+        </m:f>
+        <m:r>
+          <w:rPr>
+            <w:rFonts w:ascii="Cambria Math" w:hAnsi="Cambria Math" w:cs="Times New Roman"/>
+            <w:sz w:val="28"/>
+            <w:szCs w:val="28"/>
+          </w:rPr>
+          <m:t>=</m:t>
+        </m:r>
+        <m:r>
+          <w:rPr>
+            <w:rFonts w:ascii="Cambria Math" w:hAnsi="Cambria Math" w:cs="Times New Roman"/>
+            <w:sz w:val="28"/>
+            <w:szCs w:val="28"/>
+          </w:rPr>
+          <m:t>42 187.5 (lux)</m:t>
+        </m:r>
+      </m:oMath>
+    </w:p>
+    <w:p>
+      <w:pPr>
+        <w:ind w:left="360"/>
+        <w:rPr>
+          <w:rFonts w:ascii="Times New Roman" w:hAnsi="Times New Roman" w:cs="Times New Roman"/>
+          <w:sz w:val="28"/>
+          <w:szCs w:val="28"/>
+        </w:rPr>
+      </w:pPr>
+      <w:r>
+        <w:rPr>
+          <w:rFonts w:ascii="Times New Roman" w:hAnsi="Times New Roman" w:cs="Times New Roman"/>
+          <w:sz w:val="28"/>
+          <w:szCs w:val="28"/>
+        </w:rPr>
         <w:t>3. Đèn led dây 5050 cuộn 12V:</w:t>
       </w:r>
     </w:p>
@@ -2052,6 +1666,7 @@
       <w:r>
         <w:rPr>
           <w:rFonts w:ascii="Times New Roman" w:hAnsi="Times New Roman" w:cs="Times New Roman"/>
+          <w:noProof/>
           <w:sz w:val="28"/>
           <w:szCs w:val="28"/>
         </w:rPr>
@@ -2071,7 +1686,7 @@
                     <pic:cNvPicPr/>
                   </pic:nvPicPr>
                   <pic:blipFill>
-                    <a:blip r:embed="rId8"/>
+                    <a:blip r:embed="rId9"/>
                     <a:stretch>
                       <a:fillRect/>
                     </a:stretch>
@@ -2111,7 +1726,6 @@
           <w:sz w:val="28"/>
           <w:szCs w:val="28"/>
         </w:rPr>
-        <w:lastRenderedPageBreak/>
         <w:t>Thông số kĩ thuật:</w:t>
       </w:r>
     </w:p>
@@ -2123,8 +1737,8 @@
         <w:tblLook w:val="04A0" w:firstRow="1" w:lastRow="0" w:firstColumn="1" w:lastColumn="0" w:noHBand="0" w:noVBand="1"/>
       </w:tblPr>
       <w:tblGrid>
-        <w:gridCol w:w="4492"/>
-        <w:gridCol w:w="4498"/>
+        <w:gridCol w:w="4489"/>
+        <w:gridCol w:w="4501"/>
       </w:tblGrid>
       <w:tr>
         <w:tc>
@@ -2140,7 +1754,6 @@
           </w:tcPr>
           <w:p>
             <w:pPr>
-              <w:spacing w:after="0" w:line="240" w:lineRule="auto"/>
               <w:jc w:val="center"/>
               <w:rPr>
                 <w:rFonts w:ascii="Times New Roman" w:hAnsi="Times New Roman" w:cs="Times New Roman"/>
@@ -2154,23 +1767,7 @@
                 <w:sz w:val="28"/>
                 <w:szCs w:val="28"/>
               </w:rPr>
-              <w:t>Công suất (W</w:t>
-            </w:r>
-            <w:r>
-              <w:rPr>
-                <w:rFonts w:ascii="Times New Roman" w:hAnsi="Times New Roman" w:cs="Times New Roman"/>
-                <w:sz w:val="28"/>
-                <w:szCs w:val="28"/>
-              </w:rPr>
-              <w:t>/m</w:t>
-            </w:r>
-            <w:r>
-              <w:rPr>
-                <w:rFonts w:ascii="Times New Roman" w:hAnsi="Times New Roman" w:cs="Times New Roman"/>
-                <w:sz w:val="28"/>
-                <w:szCs w:val="28"/>
-              </w:rPr>
-              <w:t>)</w:t>
+              <w:t>Công suất (W/m)</w:t>
             </w:r>
           </w:p>
         </w:tc>
@@ -2232,7 +1829,23 @@
                 <w:sz w:val="28"/>
                 <w:szCs w:val="28"/>
               </w:rPr>
-              <w:t>Quang thông (Lm/W)</w:t>
+              <w:t>Quang thông (</w:t>
+            </w:r>
+            <w:r>
+              <w:rPr>
+                <w:rFonts w:ascii="Times New Roman" w:hAnsi="Times New Roman" w:cs="Times New Roman"/>
+                <w:sz w:val="28"/>
+                <w:szCs w:val="28"/>
+              </w:rPr>
+              <w:t>l</w:t>
+            </w:r>
+            <w:r>
+              <w:rPr>
+                <w:rFonts w:ascii="Times New Roman" w:hAnsi="Times New Roman" w:cs="Times New Roman"/>
+                <w:sz w:val="28"/>
+                <w:szCs w:val="28"/>
+              </w:rPr>
+              <w:t>m/W)</w:t>
             </w:r>
           </w:p>
         </w:tc>
@@ -2256,6 +1869,14 @@
                 <w:szCs w:val="28"/>
               </w:rPr>
             </w:pPr>
+            <w:r>
+              <w:rPr>
+                <w:rFonts w:ascii="Times New Roman" w:hAnsi="Times New Roman" w:cs="Times New Roman"/>
+                <w:sz w:val="28"/>
+                <w:szCs w:val="28"/>
+              </w:rPr>
+              <w:t>93.75</w:t>
+            </w:r>
           </w:p>
         </w:tc>
       </w:tr>
@@ -2508,6 +2129,15 @@
         </w:tc>
       </w:tr>
     </w:tbl>
+    <w:p>
+      <w:pPr>
+        <w:rPr>
+          <w:rFonts w:ascii="Times New Roman" w:hAnsi="Times New Roman" w:cs="Times New Roman"/>
+          <w:sz w:val="28"/>
+          <w:szCs w:val="28"/>
+        </w:rPr>
+      </w:pPr>
+    </w:p>
     <w:p>
       <w:pPr>
         <w:rPr>

</xml_diff>